<commit_message>
FEATURE: Added tokens count functionality
Added getQtyToken() functionality accross several classes, which
counts the amount of tokens in the board. Updated the diagrams file.
Also added functionality to partida's class to set names to the
panels, up and down panels, and also add names to the label controls.

Program baseline v0.0
</commit_message>
<xml_diff>
--- a/Final Project/Connect4 Diagrams.docx
+++ b/Final Project/Connect4 Diagrams.docx
@@ -509,6 +509,47 @@
                               <w:rPr>
                                 <w:lang w:val="es-ES_tradnl"/>
                               </w:rPr>
+                              <w:t>getQtyTokens</w:t>
+                            </w:r>
+                            <w:proofErr w:type="spellEnd"/>
+                            <w:r>
+                              <w:rPr>
+                                <w:lang w:val="es-ES_tradnl"/>
+                              </w:rPr>
+                              <w:t>()</w:t>
+                            </w:r>
+                          </w:p>
+                          <w:p>
+                            <w:pPr>
+                              <w:pStyle w:val="ListParagraph"/>
+                              <w:numPr>
+                                <w:ilvl w:val="0"/>
+                                <w:numId w:val="1"/>
+                              </w:numPr>
+                              <w:ind w:left="284" w:hanging="284"/>
+                              <w:rPr>
+                                <w:lang w:val="es-ES_tradnl"/>
+                              </w:rPr>
+                            </w:pPr>
+                            <w:proofErr w:type="spellStart"/>
+                            <w:r>
+                              <w:rPr>
+                                <w:lang w:val="es-ES_tradnl"/>
+                              </w:rPr>
+                              <w:t>int</w:t>
+                            </w:r>
+                            <w:proofErr w:type="spellEnd"/>
+                            <w:r>
+                              <w:rPr>
+                                <w:lang w:val="es-ES_tradnl"/>
+                              </w:rPr>
+                              <w:t xml:space="preserve"> </w:t>
+                            </w:r>
+                            <w:proofErr w:type="spellStart"/>
+                            <w:r>
+                              <w:rPr>
+                                <w:lang w:val="es-ES_tradnl"/>
+                              </w:rPr>
                               <w:t>getColumnWidth</w:t>
                             </w:r>
                             <w:proofErr w:type="spellEnd"/>
@@ -625,7 +666,21 @@
                               <w:rPr>
                                 <w:lang w:val="es-ES_tradnl"/>
                               </w:rPr>
-                              <w:t xml:space="preserve"> isFull()</w:t>
+                              <w:t xml:space="preserve"> </w:t>
+                            </w:r>
+                            <w:proofErr w:type="spellStart"/>
+                            <w:r>
+                              <w:rPr>
+                                <w:lang w:val="es-ES_tradnl"/>
+                              </w:rPr>
+                              <w:t>isFull</w:t>
+                            </w:r>
+                            <w:proofErr w:type="spellEnd"/>
+                            <w:r>
+                              <w:rPr>
+                                <w:lang w:val="es-ES_tradnl"/>
+                              </w:rPr>
+                              <w:t>()</w:t>
                             </w:r>
                           </w:p>
                           <w:p>
@@ -1204,6 +1259,47 @@
                         <w:rPr>
                           <w:lang w:val="es-ES_tradnl"/>
                         </w:rPr>
+                        <w:t>getQtyTokens</w:t>
+                      </w:r>
+                      <w:proofErr w:type="spellEnd"/>
+                      <w:r>
+                        <w:rPr>
+                          <w:lang w:val="es-ES_tradnl"/>
+                        </w:rPr>
+                        <w:t>()</w:t>
+                      </w:r>
+                    </w:p>
+                    <w:p>
+                      <w:pPr>
+                        <w:pStyle w:val="ListParagraph"/>
+                        <w:numPr>
+                          <w:ilvl w:val="0"/>
+                          <w:numId w:val="1"/>
+                        </w:numPr>
+                        <w:ind w:left="284" w:hanging="284"/>
+                        <w:rPr>
+                          <w:lang w:val="es-ES_tradnl"/>
+                        </w:rPr>
+                      </w:pPr>
+                      <w:proofErr w:type="spellStart"/>
+                      <w:r>
+                        <w:rPr>
+                          <w:lang w:val="es-ES_tradnl"/>
+                        </w:rPr>
+                        <w:t>int</w:t>
+                      </w:r>
+                      <w:proofErr w:type="spellEnd"/>
+                      <w:r>
+                        <w:rPr>
+                          <w:lang w:val="es-ES_tradnl"/>
+                        </w:rPr>
+                        <w:t xml:space="preserve"> </w:t>
+                      </w:r>
+                      <w:proofErr w:type="spellStart"/>
+                      <w:r>
+                        <w:rPr>
+                          <w:lang w:val="es-ES_tradnl"/>
+                        </w:rPr>
                         <w:t>getColumnWidth</w:t>
                       </w:r>
                       <w:proofErr w:type="spellEnd"/>
@@ -1320,7 +1416,21 @@
                         <w:rPr>
                           <w:lang w:val="es-ES_tradnl"/>
                         </w:rPr>
-                        <w:t xml:space="preserve"> isFull()</w:t>
+                        <w:t xml:space="preserve"> </w:t>
+                      </w:r>
+                      <w:proofErr w:type="spellStart"/>
+                      <w:r>
+                        <w:rPr>
+                          <w:lang w:val="es-ES_tradnl"/>
+                        </w:rPr>
+                        <w:t>isFull</w:t>
+                      </w:r>
+                      <w:proofErr w:type="spellEnd"/>
+                      <w:r>
+                        <w:rPr>
+                          <w:lang w:val="es-ES_tradnl"/>
+                        </w:rPr>
+                        <w:t>()</w:t>
                       </w:r>
                     </w:p>
                     <w:p>
@@ -1574,255 +1684,257 @@
                                 <w:lang w:val="es-ES_tradnl"/>
                               </w:rPr>
                             </w:pPr>
-                            <w:proofErr w:type="spellStart"/>
-                            <w:r>
-                              <w:rPr>
-                                <w:lang w:val="es-ES_tradnl"/>
-                              </w:rPr>
-                              <w:t>int</w:t>
-                            </w:r>
-                            <w:proofErr w:type="spellEnd"/>
-                            <w:r>
-                              <w:rPr>
-                                <w:lang w:val="es-ES_tradnl"/>
-                              </w:rPr>
-                              <w:t xml:space="preserve"> </w:t>
-                            </w:r>
-                            <w:proofErr w:type="spellStart"/>
-                            <w:r>
-                              <w:rPr>
-                                <w:lang w:val="es-ES_tradnl"/>
-                              </w:rPr>
-                              <w:t>qtyFichas</w:t>
-                            </w:r>
-                            <w:proofErr w:type="spellEnd"/>
-                            <w:r>
-                              <w:rPr>
-                                <w:lang w:val="es-ES_tradnl"/>
-                              </w:rPr>
-                              <w:t xml:space="preserve"> = 0</w:t>
-                            </w:r>
-                          </w:p>
-                          <w:p>
-                            <w:pPr>
-                              <w:pStyle w:val="ListParagraph"/>
-                              <w:numPr>
-                                <w:ilvl w:val="0"/>
-                                <w:numId w:val="1"/>
-                              </w:numPr>
-                              <w:pBdr>
-                                <w:bottom w:val="single" w:sz="6" w:space="1" w:color="auto"/>
-                              </w:pBdr>
-                              <w:ind w:left="284" w:hanging="284"/>
-                              <w:rPr>
-                                <w:lang w:val="es-ES_tradnl"/>
-                              </w:rPr>
-                            </w:pPr>
-                            <w:proofErr w:type="spellStart"/>
-                            <w:r>
-                              <w:rPr>
-                                <w:lang w:val="es-ES_tradnl"/>
-                              </w:rPr>
-                              <w:t>boolean</w:t>
-                            </w:r>
-                            <w:proofErr w:type="spellEnd"/>
-                            <w:r>
-                              <w:rPr>
-                                <w:lang w:val="es-ES_tradnl"/>
-                              </w:rPr>
-                              <w:t xml:space="preserve"> </w:t>
-                            </w:r>
-                            <w:proofErr w:type="spellStart"/>
-                            <w:r>
-                              <w:rPr>
-                                <w:lang w:val="es-ES_tradnl"/>
-                              </w:rPr>
-                              <w:t>estaLleno</w:t>
-                            </w:r>
-                            <w:proofErr w:type="spellEnd"/>
-                            <w:r>
-                              <w:rPr>
-                                <w:lang w:val="es-ES_tradnl"/>
-                              </w:rPr>
-                              <w:t xml:space="preserve"> = f</w:t>
-                            </w:r>
-                          </w:p>
-                          <w:p>
-                            <w:pPr>
-                              <w:pStyle w:val="ListParagraph"/>
-                              <w:numPr>
-                                <w:ilvl w:val="0"/>
-                                <w:numId w:val="1"/>
-                              </w:numPr>
-                              <w:ind w:left="284" w:hanging="284"/>
-                              <w:rPr>
-                                <w:rFonts w:ascii="Arial Narrow" w:hAnsi="Arial Narrow"/>
-                                <w:lang w:val="es-ES_tradnl"/>
-                              </w:rPr>
-                            </w:pPr>
-                            <w:r>
-                              <w:rPr>
-                                <w:rFonts w:ascii="Arial Narrow" w:hAnsi="Arial Narrow"/>
-                                <w:lang w:val="es-ES_tradnl"/>
-                              </w:rPr>
-                              <w:t>Tablero(</w:t>
-                            </w:r>
-                            <w:proofErr w:type="spellStart"/>
-                            <w:r>
-                              <w:rPr>
-                                <w:rFonts w:ascii="Arial Narrow" w:hAnsi="Arial Narrow"/>
-                                <w:lang w:val="es-ES_tradnl"/>
-                              </w:rPr>
-                              <w:t>int</w:t>
-                            </w:r>
-                            <w:proofErr w:type="spellEnd"/>
-                            <w:r>
-                              <w:rPr>
-                                <w:rFonts w:ascii="Arial Narrow" w:hAnsi="Arial Narrow"/>
-                                <w:lang w:val="es-ES_tradnl"/>
-                              </w:rPr>
-                              <w:t xml:space="preserve">, </w:t>
-                            </w:r>
-                            <w:proofErr w:type="spellStart"/>
-                            <w:r>
-                              <w:rPr>
-                                <w:rFonts w:ascii="Arial Narrow" w:hAnsi="Arial Narrow"/>
-                                <w:lang w:val="es-ES_tradnl"/>
-                              </w:rPr>
-                              <w:t>int</w:t>
-                            </w:r>
-                            <w:proofErr w:type="spellEnd"/>
-                            <w:r>
-                              <w:rPr>
-                                <w:rFonts w:ascii="Arial Narrow" w:hAnsi="Arial Narrow"/>
-                                <w:lang w:val="es-ES_tradnl"/>
-                              </w:rPr>
-                              <w:t>)</w:t>
-                            </w:r>
-                          </w:p>
-                          <w:p>
-                            <w:pPr>
-                              <w:pStyle w:val="ListParagraph"/>
-                              <w:numPr>
-                                <w:ilvl w:val="0"/>
-                                <w:numId w:val="1"/>
-                              </w:numPr>
-                              <w:ind w:left="284" w:hanging="284"/>
-                              <w:rPr>
-                                <w:rFonts w:ascii="Arial Narrow" w:hAnsi="Arial Narrow"/>
-                                <w:lang w:val="es-ES_tradnl"/>
-                              </w:rPr>
-                            </w:pPr>
-                            <w:proofErr w:type="spellStart"/>
-                            <w:r>
-                              <w:rPr>
-                                <w:rFonts w:ascii="Arial Narrow" w:hAnsi="Arial Narrow"/>
-                                <w:lang w:val="es-ES_tradnl"/>
-                              </w:rPr>
-                              <w:t>bln</w:t>
-                            </w:r>
-                            <w:proofErr w:type="spellEnd"/>
-                            <w:r>
-                              <w:rPr>
-                                <w:rFonts w:ascii="Arial Narrow" w:hAnsi="Arial Narrow"/>
-                                <w:lang w:val="es-ES_tradnl"/>
-                              </w:rPr>
-                              <w:t xml:space="preserve"> </w:t>
-                            </w:r>
-                            <w:proofErr w:type="spellStart"/>
-                            <w:r>
-                              <w:rPr>
-                                <w:rFonts w:ascii="Arial Narrow" w:hAnsi="Arial Narrow"/>
-                                <w:lang w:val="es-ES_tradnl"/>
-                              </w:rPr>
-                              <w:t>recibirFicha</w:t>
-                            </w:r>
-                            <w:proofErr w:type="spellEnd"/>
-                            <w:r>
-                              <w:rPr>
-                                <w:rFonts w:ascii="Arial Narrow" w:hAnsi="Arial Narrow"/>
-                                <w:lang w:val="es-ES_tradnl"/>
-                              </w:rPr>
-                              <w:t>(</w:t>
-                            </w:r>
-                            <w:proofErr w:type="spellStart"/>
-                            <w:r>
-                              <w:rPr>
-                                <w:rFonts w:ascii="Arial Narrow" w:hAnsi="Arial Narrow"/>
-                                <w:lang w:val="es-ES_tradnl"/>
-                              </w:rPr>
-                              <w:t>Color,int</w:t>
-                            </w:r>
-                            <w:proofErr w:type="spellEnd"/>
-                            <w:r>
-                              <w:rPr>
-                                <w:rFonts w:ascii="Arial Narrow" w:hAnsi="Arial Narrow"/>
-                                <w:lang w:val="es-ES_tradnl"/>
-                              </w:rPr>
-                              <w:t>)</w:t>
-                            </w:r>
-                          </w:p>
-                          <w:p>
-                            <w:pPr>
-                              <w:pStyle w:val="ListParagraph"/>
-                              <w:numPr>
-                                <w:ilvl w:val="0"/>
-                                <w:numId w:val="1"/>
-                              </w:numPr>
-                              <w:ind w:left="284" w:hanging="284"/>
-                              <w:rPr>
-                                <w:rFonts w:ascii="Arial Narrow" w:hAnsi="Arial Narrow"/>
-                                <w:lang w:val="es-ES_tradnl"/>
-                              </w:rPr>
-                            </w:pPr>
-                            <w:proofErr w:type="spellStart"/>
-                            <w:r>
-                              <w:rPr>
-                                <w:rFonts w:ascii="Arial Narrow" w:hAnsi="Arial Narrow"/>
-                                <w:lang w:val="es-ES_tradnl"/>
-                              </w:rPr>
-                              <w:t>void</w:t>
-                            </w:r>
-                            <w:proofErr w:type="spellEnd"/>
-                            <w:r>
-                              <w:rPr>
-                                <w:rFonts w:ascii="Arial Narrow" w:hAnsi="Arial Narrow"/>
-                                <w:lang w:val="es-ES_tradnl"/>
-                              </w:rPr>
-                              <w:t xml:space="preserve"> </w:t>
-                            </w:r>
-                            <w:proofErr w:type="spellStart"/>
-                            <w:r>
-                              <w:rPr>
-                                <w:rFonts w:ascii="Arial Narrow" w:hAnsi="Arial Narrow"/>
-                                <w:lang w:val="es-ES_tradnl"/>
-                              </w:rPr>
-                              <w:t>unloadBoard</w:t>
-                            </w:r>
-                            <w:proofErr w:type="spellEnd"/>
-                            <w:r>
-                              <w:rPr>
-                                <w:rFonts w:ascii="Arial Narrow" w:hAnsi="Arial Narrow"/>
-                                <w:lang w:val="es-ES_tradnl"/>
-                              </w:rPr>
-                              <w:t>()</w:t>
-                            </w:r>
-                          </w:p>
-                          <w:p>
-                            <w:pPr>
-                              <w:pStyle w:val="ListParagraph"/>
-                              <w:numPr>
-                                <w:ilvl w:val="0"/>
-                                <w:numId w:val="1"/>
-                              </w:numPr>
-                              <w:ind w:left="284" w:hanging="284"/>
-                              <w:rPr>
-                                <w:rFonts w:ascii="Arial Narrow" w:hAnsi="Arial Narrow"/>
-                                <w:lang w:val="es-ES_tradnl"/>
-                              </w:rPr>
-                            </w:pPr>
                             <w:bookmarkStart w:id="0" w:name="_GoBack"/>
                             <w:bookmarkEnd w:id="0"/>
+                            <w:proofErr w:type="spellStart"/>
+                            <w:r>
+                              <w:rPr>
+                                <w:lang w:val="es-ES_tradnl"/>
+                              </w:rPr>
+                              <w:t>boolean</w:t>
+                            </w:r>
+                            <w:proofErr w:type="spellEnd"/>
+                            <w:r>
+                              <w:rPr>
+                                <w:lang w:val="es-ES_tradnl"/>
+                              </w:rPr>
+                              <w:t xml:space="preserve"> </w:t>
+                            </w:r>
+                            <w:proofErr w:type="spellStart"/>
+                            <w:r>
+                              <w:rPr>
+                                <w:lang w:val="es-ES_tradnl"/>
+                              </w:rPr>
+                              <w:t>estaLleno</w:t>
+                            </w:r>
+                            <w:proofErr w:type="spellEnd"/>
+                            <w:r>
+                              <w:rPr>
+                                <w:lang w:val="es-ES_tradnl"/>
+                              </w:rPr>
+                              <w:t xml:space="preserve"> = f</w:t>
+                            </w:r>
+                          </w:p>
+                          <w:p>
+                            <w:pPr>
+                              <w:pStyle w:val="ListParagraph"/>
+                              <w:numPr>
+                                <w:ilvl w:val="0"/>
+                                <w:numId w:val="1"/>
+                              </w:numPr>
+                              <w:ind w:left="284" w:hanging="284"/>
+                              <w:rPr>
+                                <w:rFonts w:ascii="Arial Narrow" w:hAnsi="Arial Narrow"/>
+                                <w:lang w:val="es-ES_tradnl"/>
+                              </w:rPr>
+                            </w:pPr>
+                            <w:r>
+                              <w:rPr>
+                                <w:rFonts w:ascii="Arial Narrow" w:hAnsi="Arial Narrow"/>
+                                <w:lang w:val="es-ES_tradnl"/>
+                              </w:rPr>
+                              <w:t>Tablero(</w:t>
+                            </w:r>
+                            <w:proofErr w:type="spellStart"/>
+                            <w:r>
+                              <w:rPr>
+                                <w:rFonts w:ascii="Arial Narrow" w:hAnsi="Arial Narrow"/>
+                                <w:lang w:val="es-ES_tradnl"/>
+                              </w:rPr>
+                              <w:t>int</w:t>
+                            </w:r>
+                            <w:proofErr w:type="spellEnd"/>
+                            <w:r>
+                              <w:rPr>
+                                <w:rFonts w:ascii="Arial Narrow" w:hAnsi="Arial Narrow"/>
+                                <w:lang w:val="es-ES_tradnl"/>
+                              </w:rPr>
+                              <w:t xml:space="preserve">, </w:t>
+                            </w:r>
+                            <w:proofErr w:type="spellStart"/>
+                            <w:r>
+                              <w:rPr>
+                                <w:rFonts w:ascii="Arial Narrow" w:hAnsi="Arial Narrow"/>
+                                <w:lang w:val="es-ES_tradnl"/>
+                              </w:rPr>
+                              <w:t>int</w:t>
+                            </w:r>
+                            <w:proofErr w:type="spellEnd"/>
+                            <w:r>
+                              <w:rPr>
+                                <w:rFonts w:ascii="Arial Narrow" w:hAnsi="Arial Narrow"/>
+                                <w:lang w:val="es-ES_tradnl"/>
+                              </w:rPr>
+                              <w:t>)</w:t>
+                            </w:r>
+                          </w:p>
+                          <w:p>
+                            <w:pPr>
+                              <w:pStyle w:val="ListParagraph"/>
+                              <w:numPr>
+                                <w:ilvl w:val="0"/>
+                                <w:numId w:val="1"/>
+                              </w:numPr>
+                              <w:ind w:left="284" w:hanging="284"/>
+                              <w:rPr>
+                                <w:rFonts w:ascii="Arial Narrow" w:hAnsi="Arial Narrow"/>
+                                <w:lang w:val="es-ES_tradnl"/>
+                              </w:rPr>
+                            </w:pPr>
+                            <w:proofErr w:type="spellStart"/>
+                            <w:r>
+                              <w:rPr>
+                                <w:rFonts w:ascii="Arial Narrow" w:hAnsi="Arial Narrow"/>
+                                <w:lang w:val="es-ES_tradnl"/>
+                              </w:rPr>
+                              <w:t>bln</w:t>
+                            </w:r>
+                            <w:proofErr w:type="spellEnd"/>
+                            <w:r>
+                              <w:rPr>
+                                <w:rFonts w:ascii="Arial Narrow" w:hAnsi="Arial Narrow"/>
+                                <w:lang w:val="es-ES_tradnl"/>
+                              </w:rPr>
+                              <w:t xml:space="preserve"> </w:t>
+                            </w:r>
+                            <w:proofErr w:type="spellStart"/>
+                            <w:r>
+                              <w:rPr>
+                                <w:rFonts w:ascii="Arial Narrow" w:hAnsi="Arial Narrow"/>
+                                <w:lang w:val="es-ES_tradnl"/>
+                              </w:rPr>
+                              <w:t>recibirFicha</w:t>
+                            </w:r>
+                            <w:proofErr w:type="spellEnd"/>
+                            <w:r>
+                              <w:rPr>
+                                <w:rFonts w:ascii="Arial Narrow" w:hAnsi="Arial Narrow"/>
+                                <w:lang w:val="es-ES_tradnl"/>
+                              </w:rPr>
+                              <w:t>(</w:t>
+                            </w:r>
+                            <w:proofErr w:type="spellStart"/>
+                            <w:r>
+                              <w:rPr>
+                                <w:rFonts w:ascii="Arial Narrow" w:hAnsi="Arial Narrow"/>
+                                <w:lang w:val="es-ES_tradnl"/>
+                              </w:rPr>
+                              <w:t>Color,int</w:t>
+                            </w:r>
+                            <w:proofErr w:type="spellEnd"/>
+                            <w:r>
+                              <w:rPr>
+                                <w:rFonts w:ascii="Arial Narrow" w:hAnsi="Arial Narrow"/>
+                                <w:lang w:val="es-ES_tradnl"/>
+                              </w:rPr>
+                              <w:t>)</w:t>
+                            </w:r>
+                          </w:p>
+                          <w:p>
+                            <w:pPr>
+                              <w:pStyle w:val="ListParagraph"/>
+                              <w:numPr>
+                                <w:ilvl w:val="0"/>
+                                <w:numId w:val="1"/>
+                              </w:numPr>
+                              <w:ind w:left="284" w:hanging="284"/>
+                              <w:rPr>
+                                <w:rFonts w:ascii="Arial Narrow" w:hAnsi="Arial Narrow"/>
+                                <w:lang w:val="es-ES_tradnl"/>
+                              </w:rPr>
+                            </w:pPr>
+                            <w:proofErr w:type="spellStart"/>
+                            <w:r>
+                              <w:rPr>
+                                <w:rFonts w:ascii="Arial Narrow" w:hAnsi="Arial Narrow"/>
+                                <w:lang w:val="es-ES_tradnl"/>
+                              </w:rPr>
+                              <w:t>void</w:t>
+                            </w:r>
+                            <w:proofErr w:type="spellEnd"/>
+                            <w:r>
+                              <w:rPr>
+                                <w:rFonts w:ascii="Arial Narrow" w:hAnsi="Arial Narrow"/>
+                                <w:lang w:val="es-ES_tradnl"/>
+                              </w:rPr>
+                              <w:t xml:space="preserve"> </w:t>
+                            </w:r>
+                            <w:proofErr w:type="spellStart"/>
+                            <w:r>
+                              <w:rPr>
+                                <w:rFonts w:ascii="Arial Narrow" w:hAnsi="Arial Narrow"/>
+                                <w:lang w:val="es-ES_tradnl"/>
+                              </w:rPr>
+                              <w:t>unloadBoard</w:t>
+                            </w:r>
+                            <w:proofErr w:type="spellEnd"/>
+                            <w:r>
+                              <w:rPr>
+                                <w:rFonts w:ascii="Arial Narrow" w:hAnsi="Arial Narrow"/>
+                                <w:lang w:val="es-ES_tradnl"/>
+                              </w:rPr>
+                              <w:t>()</w:t>
+                            </w:r>
+                          </w:p>
+                          <w:p>
+                            <w:pPr>
+                              <w:pStyle w:val="ListParagraph"/>
+                              <w:numPr>
+                                <w:ilvl w:val="0"/>
+                                <w:numId w:val="1"/>
+                              </w:numPr>
+                              <w:ind w:left="284" w:hanging="284"/>
+                              <w:rPr>
+                                <w:rFonts w:ascii="Arial Narrow" w:hAnsi="Arial Narrow"/>
+                                <w:lang w:val="es-ES_tradnl"/>
+                              </w:rPr>
+                            </w:pPr>
+                            <w:proofErr w:type="spellStart"/>
+                            <w:r>
+                              <w:rPr>
+                                <w:rFonts w:ascii="Arial Narrow" w:hAnsi="Arial Narrow"/>
+                                <w:lang w:val="es-ES_tradnl"/>
+                              </w:rPr>
+                              <w:t>int</w:t>
+                            </w:r>
+                            <w:proofErr w:type="spellEnd"/>
+                            <w:r>
+                              <w:rPr>
+                                <w:rFonts w:ascii="Arial Narrow" w:hAnsi="Arial Narrow"/>
+                                <w:lang w:val="es-ES_tradnl"/>
+                              </w:rPr>
+                              <w:t xml:space="preserve"> </w:t>
+                            </w:r>
+                            <w:proofErr w:type="spellStart"/>
+                            <w:r>
+                              <w:rPr>
+                                <w:rFonts w:ascii="Arial Narrow" w:hAnsi="Arial Narrow"/>
+                                <w:lang w:val="es-ES_tradnl"/>
+                              </w:rPr>
+                              <w:t>getQtyTokens</w:t>
+                            </w:r>
+                            <w:proofErr w:type="spellEnd"/>
+                            <w:r>
+                              <w:rPr>
+                                <w:rFonts w:ascii="Arial Narrow" w:hAnsi="Arial Narrow"/>
+                                <w:lang w:val="es-ES_tradnl"/>
+                              </w:rPr>
+                              <w:t>()</w:t>
+                            </w:r>
+                          </w:p>
+                          <w:p>
+                            <w:pPr>
+                              <w:pStyle w:val="ListParagraph"/>
+                              <w:numPr>
+                                <w:ilvl w:val="0"/>
+                                <w:numId w:val="1"/>
+                              </w:numPr>
+                              <w:ind w:left="284" w:hanging="284"/>
+                              <w:rPr>
+                                <w:rFonts w:ascii="Arial Narrow" w:hAnsi="Arial Narrow"/>
+                                <w:lang w:val="es-ES_tradnl"/>
+                              </w:rPr>
+                            </w:pPr>
                             <w:proofErr w:type="spellStart"/>
                             <w:r>
                               <w:rPr>
@@ -2214,255 +2326,257 @@
                           <w:lang w:val="es-ES_tradnl"/>
                         </w:rPr>
                       </w:pPr>
-                      <w:proofErr w:type="spellStart"/>
-                      <w:r>
-                        <w:rPr>
-                          <w:lang w:val="es-ES_tradnl"/>
-                        </w:rPr>
-                        <w:t>int</w:t>
-                      </w:r>
-                      <w:proofErr w:type="spellEnd"/>
-                      <w:r>
-                        <w:rPr>
-                          <w:lang w:val="es-ES_tradnl"/>
-                        </w:rPr>
-                        <w:t xml:space="preserve"> </w:t>
-                      </w:r>
-                      <w:proofErr w:type="spellStart"/>
-                      <w:r>
-                        <w:rPr>
-                          <w:lang w:val="es-ES_tradnl"/>
-                        </w:rPr>
-                        <w:t>qtyFichas</w:t>
-                      </w:r>
-                      <w:proofErr w:type="spellEnd"/>
-                      <w:r>
-                        <w:rPr>
-                          <w:lang w:val="es-ES_tradnl"/>
-                        </w:rPr>
-                        <w:t xml:space="preserve"> = 0</w:t>
-                      </w:r>
-                    </w:p>
-                    <w:p>
-                      <w:pPr>
-                        <w:pStyle w:val="ListParagraph"/>
-                        <w:numPr>
-                          <w:ilvl w:val="0"/>
-                          <w:numId w:val="1"/>
-                        </w:numPr>
-                        <w:pBdr>
-                          <w:bottom w:val="single" w:sz="6" w:space="1" w:color="auto"/>
-                        </w:pBdr>
-                        <w:ind w:left="284" w:hanging="284"/>
-                        <w:rPr>
-                          <w:lang w:val="es-ES_tradnl"/>
-                        </w:rPr>
-                      </w:pPr>
-                      <w:proofErr w:type="spellStart"/>
-                      <w:r>
-                        <w:rPr>
-                          <w:lang w:val="es-ES_tradnl"/>
-                        </w:rPr>
-                        <w:t>boolean</w:t>
-                      </w:r>
-                      <w:proofErr w:type="spellEnd"/>
-                      <w:r>
-                        <w:rPr>
-                          <w:lang w:val="es-ES_tradnl"/>
-                        </w:rPr>
-                        <w:t xml:space="preserve"> </w:t>
-                      </w:r>
-                      <w:proofErr w:type="spellStart"/>
-                      <w:r>
-                        <w:rPr>
-                          <w:lang w:val="es-ES_tradnl"/>
-                        </w:rPr>
-                        <w:t>estaLleno</w:t>
-                      </w:r>
-                      <w:proofErr w:type="spellEnd"/>
-                      <w:r>
-                        <w:rPr>
-                          <w:lang w:val="es-ES_tradnl"/>
-                        </w:rPr>
-                        <w:t xml:space="preserve"> = f</w:t>
-                      </w:r>
-                    </w:p>
-                    <w:p>
-                      <w:pPr>
-                        <w:pStyle w:val="ListParagraph"/>
-                        <w:numPr>
-                          <w:ilvl w:val="0"/>
-                          <w:numId w:val="1"/>
-                        </w:numPr>
-                        <w:ind w:left="284" w:hanging="284"/>
-                        <w:rPr>
-                          <w:rFonts w:ascii="Arial Narrow" w:hAnsi="Arial Narrow"/>
-                          <w:lang w:val="es-ES_tradnl"/>
-                        </w:rPr>
-                      </w:pPr>
-                      <w:r>
-                        <w:rPr>
-                          <w:rFonts w:ascii="Arial Narrow" w:hAnsi="Arial Narrow"/>
-                          <w:lang w:val="es-ES_tradnl"/>
-                        </w:rPr>
-                        <w:t>Tablero(</w:t>
-                      </w:r>
-                      <w:proofErr w:type="spellStart"/>
-                      <w:r>
-                        <w:rPr>
-                          <w:rFonts w:ascii="Arial Narrow" w:hAnsi="Arial Narrow"/>
-                          <w:lang w:val="es-ES_tradnl"/>
-                        </w:rPr>
-                        <w:t>int</w:t>
-                      </w:r>
-                      <w:proofErr w:type="spellEnd"/>
-                      <w:r>
-                        <w:rPr>
-                          <w:rFonts w:ascii="Arial Narrow" w:hAnsi="Arial Narrow"/>
-                          <w:lang w:val="es-ES_tradnl"/>
-                        </w:rPr>
-                        <w:t xml:space="preserve">, </w:t>
-                      </w:r>
-                      <w:proofErr w:type="spellStart"/>
-                      <w:r>
-                        <w:rPr>
-                          <w:rFonts w:ascii="Arial Narrow" w:hAnsi="Arial Narrow"/>
-                          <w:lang w:val="es-ES_tradnl"/>
-                        </w:rPr>
-                        <w:t>int</w:t>
-                      </w:r>
-                      <w:proofErr w:type="spellEnd"/>
-                      <w:r>
-                        <w:rPr>
-                          <w:rFonts w:ascii="Arial Narrow" w:hAnsi="Arial Narrow"/>
-                          <w:lang w:val="es-ES_tradnl"/>
-                        </w:rPr>
-                        <w:t>)</w:t>
-                      </w:r>
-                    </w:p>
-                    <w:p>
-                      <w:pPr>
-                        <w:pStyle w:val="ListParagraph"/>
-                        <w:numPr>
-                          <w:ilvl w:val="0"/>
-                          <w:numId w:val="1"/>
-                        </w:numPr>
-                        <w:ind w:left="284" w:hanging="284"/>
-                        <w:rPr>
-                          <w:rFonts w:ascii="Arial Narrow" w:hAnsi="Arial Narrow"/>
-                          <w:lang w:val="es-ES_tradnl"/>
-                        </w:rPr>
-                      </w:pPr>
-                      <w:proofErr w:type="spellStart"/>
-                      <w:r>
-                        <w:rPr>
-                          <w:rFonts w:ascii="Arial Narrow" w:hAnsi="Arial Narrow"/>
-                          <w:lang w:val="es-ES_tradnl"/>
-                        </w:rPr>
-                        <w:t>bln</w:t>
-                      </w:r>
-                      <w:proofErr w:type="spellEnd"/>
-                      <w:r>
-                        <w:rPr>
-                          <w:rFonts w:ascii="Arial Narrow" w:hAnsi="Arial Narrow"/>
-                          <w:lang w:val="es-ES_tradnl"/>
-                        </w:rPr>
-                        <w:t xml:space="preserve"> </w:t>
-                      </w:r>
-                      <w:proofErr w:type="spellStart"/>
-                      <w:r>
-                        <w:rPr>
-                          <w:rFonts w:ascii="Arial Narrow" w:hAnsi="Arial Narrow"/>
-                          <w:lang w:val="es-ES_tradnl"/>
-                        </w:rPr>
-                        <w:t>recibirFicha</w:t>
-                      </w:r>
-                      <w:proofErr w:type="spellEnd"/>
-                      <w:r>
-                        <w:rPr>
-                          <w:rFonts w:ascii="Arial Narrow" w:hAnsi="Arial Narrow"/>
-                          <w:lang w:val="es-ES_tradnl"/>
-                        </w:rPr>
-                        <w:t>(</w:t>
-                      </w:r>
-                      <w:proofErr w:type="spellStart"/>
-                      <w:r>
-                        <w:rPr>
-                          <w:rFonts w:ascii="Arial Narrow" w:hAnsi="Arial Narrow"/>
-                          <w:lang w:val="es-ES_tradnl"/>
-                        </w:rPr>
-                        <w:t>Color,int</w:t>
-                      </w:r>
-                      <w:proofErr w:type="spellEnd"/>
-                      <w:r>
-                        <w:rPr>
-                          <w:rFonts w:ascii="Arial Narrow" w:hAnsi="Arial Narrow"/>
-                          <w:lang w:val="es-ES_tradnl"/>
-                        </w:rPr>
-                        <w:t>)</w:t>
-                      </w:r>
-                    </w:p>
-                    <w:p>
-                      <w:pPr>
-                        <w:pStyle w:val="ListParagraph"/>
-                        <w:numPr>
-                          <w:ilvl w:val="0"/>
-                          <w:numId w:val="1"/>
-                        </w:numPr>
-                        <w:ind w:left="284" w:hanging="284"/>
-                        <w:rPr>
-                          <w:rFonts w:ascii="Arial Narrow" w:hAnsi="Arial Narrow"/>
-                          <w:lang w:val="es-ES_tradnl"/>
-                        </w:rPr>
-                      </w:pPr>
-                      <w:proofErr w:type="spellStart"/>
-                      <w:r>
-                        <w:rPr>
-                          <w:rFonts w:ascii="Arial Narrow" w:hAnsi="Arial Narrow"/>
-                          <w:lang w:val="es-ES_tradnl"/>
-                        </w:rPr>
-                        <w:t>void</w:t>
-                      </w:r>
-                      <w:proofErr w:type="spellEnd"/>
-                      <w:r>
-                        <w:rPr>
-                          <w:rFonts w:ascii="Arial Narrow" w:hAnsi="Arial Narrow"/>
-                          <w:lang w:val="es-ES_tradnl"/>
-                        </w:rPr>
-                        <w:t xml:space="preserve"> </w:t>
-                      </w:r>
-                      <w:proofErr w:type="spellStart"/>
-                      <w:r>
-                        <w:rPr>
-                          <w:rFonts w:ascii="Arial Narrow" w:hAnsi="Arial Narrow"/>
-                          <w:lang w:val="es-ES_tradnl"/>
-                        </w:rPr>
-                        <w:t>unloadBoard</w:t>
-                      </w:r>
-                      <w:proofErr w:type="spellEnd"/>
-                      <w:r>
-                        <w:rPr>
-                          <w:rFonts w:ascii="Arial Narrow" w:hAnsi="Arial Narrow"/>
-                          <w:lang w:val="es-ES_tradnl"/>
-                        </w:rPr>
-                        <w:t>()</w:t>
-                      </w:r>
-                    </w:p>
-                    <w:p>
-                      <w:pPr>
-                        <w:pStyle w:val="ListParagraph"/>
-                        <w:numPr>
-                          <w:ilvl w:val="0"/>
-                          <w:numId w:val="1"/>
-                        </w:numPr>
-                        <w:ind w:left="284" w:hanging="284"/>
-                        <w:rPr>
-                          <w:rFonts w:ascii="Arial Narrow" w:hAnsi="Arial Narrow"/>
-                          <w:lang w:val="es-ES_tradnl"/>
-                        </w:rPr>
-                      </w:pPr>
                       <w:bookmarkStart w:id="1" w:name="_GoBack"/>
                       <w:bookmarkEnd w:id="1"/>
+                      <w:proofErr w:type="spellStart"/>
+                      <w:r>
+                        <w:rPr>
+                          <w:lang w:val="es-ES_tradnl"/>
+                        </w:rPr>
+                        <w:t>boolean</w:t>
+                      </w:r>
+                      <w:proofErr w:type="spellEnd"/>
+                      <w:r>
+                        <w:rPr>
+                          <w:lang w:val="es-ES_tradnl"/>
+                        </w:rPr>
+                        <w:t xml:space="preserve"> </w:t>
+                      </w:r>
+                      <w:proofErr w:type="spellStart"/>
+                      <w:r>
+                        <w:rPr>
+                          <w:lang w:val="es-ES_tradnl"/>
+                        </w:rPr>
+                        <w:t>estaLleno</w:t>
+                      </w:r>
+                      <w:proofErr w:type="spellEnd"/>
+                      <w:r>
+                        <w:rPr>
+                          <w:lang w:val="es-ES_tradnl"/>
+                        </w:rPr>
+                        <w:t xml:space="preserve"> = f</w:t>
+                      </w:r>
+                    </w:p>
+                    <w:p>
+                      <w:pPr>
+                        <w:pStyle w:val="ListParagraph"/>
+                        <w:numPr>
+                          <w:ilvl w:val="0"/>
+                          <w:numId w:val="1"/>
+                        </w:numPr>
+                        <w:ind w:left="284" w:hanging="284"/>
+                        <w:rPr>
+                          <w:rFonts w:ascii="Arial Narrow" w:hAnsi="Arial Narrow"/>
+                          <w:lang w:val="es-ES_tradnl"/>
+                        </w:rPr>
+                      </w:pPr>
+                      <w:r>
+                        <w:rPr>
+                          <w:rFonts w:ascii="Arial Narrow" w:hAnsi="Arial Narrow"/>
+                          <w:lang w:val="es-ES_tradnl"/>
+                        </w:rPr>
+                        <w:t>Tablero(</w:t>
+                      </w:r>
+                      <w:proofErr w:type="spellStart"/>
+                      <w:r>
+                        <w:rPr>
+                          <w:rFonts w:ascii="Arial Narrow" w:hAnsi="Arial Narrow"/>
+                          <w:lang w:val="es-ES_tradnl"/>
+                        </w:rPr>
+                        <w:t>int</w:t>
+                      </w:r>
+                      <w:proofErr w:type="spellEnd"/>
+                      <w:r>
+                        <w:rPr>
+                          <w:rFonts w:ascii="Arial Narrow" w:hAnsi="Arial Narrow"/>
+                          <w:lang w:val="es-ES_tradnl"/>
+                        </w:rPr>
+                        <w:t xml:space="preserve">, </w:t>
+                      </w:r>
+                      <w:proofErr w:type="spellStart"/>
+                      <w:r>
+                        <w:rPr>
+                          <w:rFonts w:ascii="Arial Narrow" w:hAnsi="Arial Narrow"/>
+                          <w:lang w:val="es-ES_tradnl"/>
+                        </w:rPr>
+                        <w:t>int</w:t>
+                      </w:r>
+                      <w:proofErr w:type="spellEnd"/>
+                      <w:r>
+                        <w:rPr>
+                          <w:rFonts w:ascii="Arial Narrow" w:hAnsi="Arial Narrow"/>
+                          <w:lang w:val="es-ES_tradnl"/>
+                        </w:rPr>
+                        <w:t>)</w:t>
+                      </w:r>
+                    </w:p>
+                    <w:p>
+                      <w:pPr>
+                        <w:pStyle w:val="ListParagraph"/>
+                        <w:numPr>
+                          <w:ilvl w:val="0"/>
+                          <w:numId w:val="1"/>
+                        </w:numPr>
+                        <w:ind w:left="284" w:hanging="284"/>
+                        <w:rPr>
+                          <w:rFonts w:ascii="Arial Narrow" w:hAnsi="Arial Narrow"/>
+                          <w:lang w:val="es-ES_tradnl"/>
+                        </w:rPr>
+                      </w:pPr>
+                      <w:proofErr w:type="spellStart"/>
+                      <w:r>
+                        <w:rPr>
+                          <w:rFonts w:ascii="Arial Narrow" w:hAnsi="Arial Narrow"/>
+                          <w:lang w:val="es-ES_tradnl"/>
+                        </w:rPr>
+                        <w:t>bln</w:t>
+                      </w:r>
+                      <w:proofErr w:type="spellEnd"/>
+                      <w:r>
+                        <w:rPr>
+                          <w:rFonts w:ascii="Arial Narrow" w:hAnsi="Arial Narrow"/>
+                          <w:lang w:val="es-ES_tradnl"/>
+                        </w:rPr>
+                        <w:t xml:space="preserve"> </w:t>
+                      </w:r>
+                      <w:proofErr w:type="spellStart"/>
+                      <w:r>
+                        <w:rPr>
+                          <w:rFonts w:ascii="Arial Narrow" w:hAnsi="Arial Narrow"/>
+                          <w:lang w:val="es-ES_tradnl"/>
+                        </w:rPr>
+                        <w:t>recibirFicha</w:t>
+                      </w:r>
+                      <w:proofErr w:type="spellEnd"/>
+                      <w:r>
+                        <w:rPr>
+                          <w:rFonts w:ascii="Arial Narrow" w:hAnsi="Arial Narrow"/>
+                          <w:lang w:val="es-ES_tradnl"/>
+                        </w:rPr>
+                        <w:t>(</w:t>
+                      </w:r>
+                      <w:proofErr w:type="spellStart"/>
+                      <w:r>
+                        <w:rPr>
+                          <w:rFonts w:ascii="Arial Narrow" w:hAnsi="Arial Narrow"/>
+                          <w:lang w:val="es-ES_tradnl"/>
+                        </w:rPr>
+                        <w:t>Color,int</w:t>
+                      </w:r>
+                      <w:proofErr w:type="spellEnd"/>
+                      <w:r>
+                        <w:rPr>
+                          <w:rFonts w:ascii="Arial Narrow" w:hAnsi="Arial Narrow"/>
+                          <w:lang w:val="es-ES_tradnl"/>
+                        </w:rPr>
+                        <w:t>)</w:t>
+                      </w:r>
+                    </w:p>
+                    <w:p>
+                      <w:pPr>
+                        <w:pStyle w:val="ListParagraph"/>
+                        <w:numPr>
+                          <w:ilvl w:val="0"/>
+                          <w:numId w:val="1"/>
+                        </w:numPr>
+                        <w:ind w:left="284" w:hanging="284"/>
+                        <w:rPr>
+                          <w:rFonts w:ascii="Arial Narrow" w:hAnsi="Arial Narrow"/>
+                          <w:lang w:val="es-ES_tradnl"/>
+                        </w:rPr>
+                      </w:pPr>
+                      <w:proofErr w:type="spellStart"/>
+                      <w:r>
+                        <w:rPr>
+                          <w:rFonts w:ascii="Arial Narrow" w:hAnsi="Arial Narrow"/>
+                          <w:lang w:val="es-ES_tradnl"/>
+                        </w:rPr>
+                        <w:t>void</w:t>
+                      </w:r>
+                      <w:proofErr w:type="spellEnd"/>
+                      <w:r>
+                        <w:rPr>
+                          <w:rFonts w:ascii="Arial Narrow" w:hAnsi="Arial Narrow"/>
+                          <w:lang w:val="es-ES_tradnl"/>
+                        </w:rPr>
+                        <w:t xml:space="preserve"> </w:t>
+                      </w:r>
+                      <w:proofErr w:type="spellStart"/>
+                      <w:r>
+                        <w:rPr>
+                          <w:rFonts w:ascii="Arial Narrow" w:hAnsi="Arial Narrow"/>
+                          <w:lang w:val="es-ES_tradnl"/>
+                        </w:rPr>
+                        <w:t>unloadBoard</w:t>
+                      </w:r>
+                      <w:proofErr w:type="spellEnd"/>
+                      <w:r>
+                        <w:rPr>
+                          <w:rFonts w:ascii="Arial Narrow" w:hAnsi="Arial Narrow"/>
+                          <w:lang w:val="es-ES_tradnl"/>
+                        </w:rPr>
+                        <w:t>()</w:t>
+                      </w:r>
+                    </w:p>
+                    <w:p>
+                      <w:pPr>
+                        <w:pStyle w:val="ListParagraph"/>
+                        <w:numPr>
+                          <w:ilvl w:val="0"/>
+                          <w:numId w:val="1"/>
+                        </w:numPr>
+                        <w:ind w:left="284" w:hanging="284"/>
+                        <w:rPr>
+                          <w:rFonts w:ascii="Arial Narrow" w:hAnsi="Arial Narrow"/>
+                          <w:lang w:val="es-ES_tradnl"/>
+                        </w:rPr>
+                      </w:pPr>
+                      <w:proofErr w:type="spellStart"/>
+                      <w:r>
+                        <w:rPr>
+                          <w:rFonts w:ascii="Arial Narrow" w:hAnsi="Arial Narrow"/>
+                          <w:lang w:val="es-ES_tradnl"/>
+                        </w:rPr>
+                        <w:t>int</w:t>
+                      </w:r>
+                      <w:proofErr w:type="spellEnd"/>
+                      <w:r>
+                        <w:rPr>
+                          <w:rFonts w:ascii="Arial Narrow" w:hAnsi="Arial Narrow"/>
+                          <w:lang w:val="es-ES_tradnl"/>
+                        </w:rPr>
+                        <w:t xml:space="preserve"> </w:t>
+                      </w:r>
+                      <w:proofErr w:type="spellStart"/>
+                      <w:r>
+                        <w:rPr>
+                          <w:rFonts w:ascii="Arial Narrow" w:hAnsi="Arial Narrow"/>
+                          <w:lang w:val="es-ES_tradnl"/>
+                        </w:rPr>
+                        <w:t>getQtyTokens</w:t>
+                      </w:r>
+                      <w:proofErr w:type="spellEnd"/>
+                      <w:r>
+                        <w:rPr>
+                          <w:rFonts w:ascii="Arial Narrow" w:hAnsi="Arial Narrow"/>
+                          <w:lang w:val="es-ES_tradnl"/>
+                        </w:rPr>
+                        <w:t>()</w:t>
+                      </w:r>
+                    </w:p>
+                    <w:p>
+                      <w:pPr>
+                        <w:pStyle w:val="ListParagraph"/>
+                        <w:numPr>
+                          <w:ilvl w:val="0"/>
+                          <w:numId w:val="1"/>
+                        </w:numPr>
+                        <w:ind w:left="284" w:hanging="284"/>
+                        <w:rPr>
+                          <w:rFonts w:ascii="Arial Narrow" w:hAnsi="Arial Narrow"/>
+                          <w:lang w:val="es-ES_tradnl"/>
+                        </w:rPr>
+                      </w:pPr>
                       <w:proofErr w:type="spellStart"/>
                       <w:r>
                         <w:rPr>
@@ -3187,14 +3301,7 @@
                                 <w:rFonts w:ascii="Arial Narrow" w:hAnsi="Arial Narrow"/>
                                 <w:lang w:val="es-ES_tradnl"/>
                               </w:rPr>
-                              <w:t>Color COLOR_JUGA</w:t>
-                            </w:r>
-                            <w:r>
-                              <w:rPr>
-                                <w:rFonts w:ascii="Arial Narrow" w:hAnsi="Arial Narrow"/>
-                                <w:lang w:val="es-ES_tradnl"/>
-                              </w:rPr>
-                              <w:t>DOR2</w:t>
+                              <w:t>Color COLOR_JUGADOR2</w:t>
                             </w:r>
                           </w:p>
                           <w:p>
@@ -3498,14 +3605,7 @@
                                 <w:rFonts w:ascii="Arial Narrow" w:hAnsi="Arial Narrow"/>
                                 <w:lang w:val="es-ES_tradnl"/>
                               </w:rPr>
-                              <w:t>e</w:t>
-                            </w:r>
-                            <w:r>
-                              <w:rPr>
-                                <w:rFonts w:ascii="Arial Narrow" w:hAnsi="Arial Narrow"/>
-                                <w:lang w:val="es-ES_tradnl"/>
-                              </w:rPr>
-                              <w:t>jecutarTurno</w:t>
+                              <w:t>ejecutarTurno</w:t>
                             </w:r>
                             <w:proofErr w:type="spellEnd"/>
                             <w:r>

</xml_diff>